<commit_message>
Adding report for 3 requirement
</commit_message>
<xml_diff>
--- a/Doc/Requirements/R_3_Odczyt sudoku_z_zdjecia.docx
+++ b/Doc/Requirements/R_3_Odczyt sudoku_z_zdjecia.docx
@@ -78,17 +78,96 @@
         <w:t>)</w:t>
       </w:r>
     </w:p>
-    <w:p/>
-    <w:p>
-      <w:r>
-        <w:t>Wymaganie zostało spradzone po przez porównanie wyników wynikających z użytkowania naszego systemu z przygotowanymi wcześniej spodziewanymi rezultatami. Faza testowania została podzielona na dwie części. Pierwsza z nich dotyczy skuteczności samego modelu. Druga natomiast bardziej przypo</w:t>
-      </w:r>
-      <w:r>
-        <w:t>mina faktyczne użycie aplikacji i polegała na symulacji całego procesu.</w:t>
-      </w:r>
-    </w:p>
-    <w:p>
-      <w:r>
+    <w:p>
+      <w:pPr>
+        <w:rPr>
+          <w:b/>
+        </w:rPr>
+      </w:pPr>
+    </w:p>
+    <w:p>
+      <w:pPr>
+        <w:rPr>
+          <w:b/>
+        </w:rPr>
+      </w:pPr>
+      <w:r>
+        <w:rPr>
+          <w:b/>
+        </w:rPr>
+        <w:t>Wstęp:</w:t>
+      </w:r>
+    </w:p>
+    <w:p>
+      <w:r>
+        <w:t>Wymaganie zostało spra</w:t>
+      </w:r>
+      <w:r>
+        <w:t>w</w:t>
+      </w:r>
+      <w:r>
+        <w:t xml:space="preserve">dzone </w:t>
+      </w:r>
+      <w:r>
+        <w:t>na podstawie</w:t>
+      </w:r>
+      <w:r>
+        <w:t xml:space="preserve"> </w:t>
+      </w:r>
+      <w:r>
+        <w:t>porównania</w:t>
+      </w:r>
+      <w:r>
+        <w:t xml:space="preserve"> wyników </w:t>
+      </w:r>
+      <w:r>
+        <w:t>otrzymany</w:t>
+      </w:r>
+      <w:r>
+        <w:t>ch</w:t>
+      </w:r>
+      <w:r>
+        <w:t xml:space="preserve"> </w:t>
+      </w:r>
+      <w:r>
+        <w:t>z użytkowania</w:t>
+      </w:r>
+      <w:r>
+        <w:t xml:space="preserve"> naszego systemu z przygot</w:t>
+      </w:r>
+      <w:r>
+        <w:t>owanymi wcześniej oczekiwanymi wartościami</w:t>
+      </w:r>
+      <w:r>
+        <w:t>. Faza testowania została podzielona na dwie części. Pierwsza z nich dotyczy skuteczności samego modelu. Druga natomiast bardziej przypo</w:t>
+      </w:r>
+      <w:r>
+        <w:t>mina faktyczne użycie aplikacji i polegała na symulacji całego procesu</w:t>
+      </w:r>
+      <w:r>
+        <w:t xml:space="preserve"> ekstrakcji</w:t>
+      </w:r>
+      <w:r>
+        <w:t>.</w:t>
+      </w:r>
+    </w:p>
+    <w:p>
+      <w:pPr>
+        <w:rPr>
+          <w:b/>
+        </w:rPr>
+      </w:pPr>
+    </w:p>
+    <w:p>
+      <w:pPr>
+        <w:rPr>
+          <w:b/>
+        </w:rPr>
+      </w:pPr>
+      <w:r>
+        <w:rPr>
+          <w:b/>
+        </w:rPr>
         <w:t>Faza 1:</w:t>
       </w:r>
     </w:p>
@@ -163,7 +242,13 @@
     </w:p>
     <w:p>
       <w:r>
-        <w:t xml:space="preserve">Testowaniu w tej fazie podlegają tylko SVM i ANN, ponieważ Tesseract jest oprogramowaniem zewnętrzym co wiąże się z tym, że testowanie jego </w:t>
+        <w:t>Testowaniu w tej fazie podlegają tylko SVM i ANN, ponieważ Tesseract jest oprogramowaniem zewnętrz</w:t>
+      </w:r>
+      <w:r>
+        <w:t>n</w:t>
+      </w:r>
+      <w:r>
+        <w:t xml:space="preserve">ym co wiąże się z tym, że testowanie jego </w:t>
       </w:r>
       <w:r>
         <w:t>skuteczności</w:t>
@@ -191,12 +276,1314 @@
         </w:r>
       </w:hyperlink>
       <w:r>
-        <w:t xml:space="preserve">. Jest to co prawda </w:t>
+        <w:t>. Są to co prawda dane związane z pismem ręcznym jednak dają one poprawne wyniki dla pisma drukowanego.</w:t>
+      </w:r>
+    </w:p>
+    <w:p>
+      <w:pPr>
+        <w:rPr>
+          <w:b/>
+        </w:rPr>
+      </w:pPr>
+    </w:p>
+    <w:p>
+      <w:pPr>
+        <w:rPr>
+          <w:b/>
+        </w:rPr>
+      </w:pPr>
+      <w:r>
+        <w:rPr>
+          <w:b/>
+        </w:rPr>
+        <w:t xml:space="preserve">Wyniki </w:t>
+      </w:r>
+      <w:r>
+        <w:rPr>
+          <w:b/>
+        </w:rPr>
+        <w:t>fazy 1:</w:t>
+      </w:r>
+    </w:p>
+    <w:p>
+      <w:r>
+        <w:t xml:space="preserve">Dla SVM poprawność rozpoznania plasuje się na około </w:t>
+      </w:r>
+      <w:r>
+        <w:rPr>
+          <w:b/>
+        </w:rPr>
+        <w:t>96.7%</w:t>
+      </w:r>
+      <w:r>
+        <w:t xml:space="preserve">. Natomiast dla ANN wynik to </w:t>
+      </w:r>
+      <w:r>
+        <w:rPr>
+          <w:b/>
+        </w:rPr>
+        <w:t>97.8%</w:t>
+      </w:r>
+      <w:r>
+        <w:t xml:space="preserve">. </w:t>
+      </w:r>
+    </w:p>
+    <w:p>
+      <w:r>
+        <w:br w:type="page"/>
+      </w:r>
+    </w:p>
+    <w:p>
+      <w:pPr>
+        <w:rPr>
+          <w:b/>
+        </w:rPr>
+      </w:pPr>
+      <w:r>
+        <w:rPr>
+          <w:b/>
+        </w:rPr>
+        <w:lastRenderedPageBreak/>
+        <w:t>Faza 2:</w:t>
+      </w:r>
+    </w:p>
+    <w:p>
+      <w:pPr>
+        <w:rPr>
+          <w:i/>
+        </w:rPr>
+      </w:pPr>
+      <w:r>
+        <w:t xml:space="preserve">Kod testujący znajduje się w </w:t>
+      </w:r>
+      <w:r>
+        <w:rPr>
+          <w:i/>
+        </w:rPr>
+        <w:t>Web\RecognizerLib\src\test\java\pl\sudokusolver\recognizerlib\sudoku</w:t>
+      </w:r>
+      <w:r>
+        <w:rPr>
+          <w:i/>
+        </w:rPr>
+        <w:t>\BaseSudokuExtractor.java</w:t>
+      </w:r>
+    </w:p>
+    <w:p>
+      <w:r>
+        <w:t>W tej fazie testowaniu podlegają wszystkie 3 mod</w:t>
+      </w:r>
+      <w:r>
+        <w:t xml:space="preserve">ele dostępne w naszym systemie. Jednak tesseract został przetestowany z użyciem dwóch trybów. Jeden z nich </w:t>
+      </w:r>
+      <w:r>
+        <w:rPr>
+          <w:i/>
+        </w:rPr>
+        <w:t>(</w:t>
+      </w:r>
+      <w:r>
+        <w:rPr>
+          <w:i/>
+        </w:rPr>
+        <w:t>s</w:t>
+      </w:r>
+      <w:r>
+        <w:rPr>
+          <w:i/>
+        </w:rPr>
+        <w:t>imple)</w:t>
+      </w:r>
+      <w:r>
+        <w:t xml:space="preserve"> ignoruje niektóre błędy podczas rozpoznawanie cyfr, drugi </w:t>
+      </w:r>
+      <w:r>
+        <w:rPr>
+          <w:i/>
+        </w:rPr>
+        <w:t>(strict)</w:t>
+      </w:r>
+      <w:r>
+        <w:t xml:space="preserve"> natomiast przerywa dalsze rozpoznawanie w przypadku wystąpienia takiego bł</w:t>
+      </w:r>
+      <w:r>
+        <w:t>ę</w:t>
+      </w:r>
+      <w:r>
+        <w:t>du</w:t>
+      </w:r>
+      <w:r>
+        <w:t xml:space="preserve"> (co ułatwia wykrywanie zdjęć bardzo słabej jakości)</w:t>
+      </w:r>
+      <w:r>
+        <w:t>.</w:t>
+      </w:r>
+    </w:p>
+    <w:p>
+      <w:r>
+        <w:t>Celem tego testu jest sprawdzenie z jaką dokładnością jesteśmy w stanie rozpoznać oraz przetworzyć zawartość zdjęcia. Więc test ten symuluje działanie całego systemu</w:t>
+      </w:r>
+      <w:r>
+        <w:t xml:space="preserve"> (cz</w:t>
+      </w:r>
+      <w:r>
+        <w:t>ę</w:t>
+      </w:r>
+      <w:r>
+        <w:t>ści leżącej po stronie serwera)</w:t>
+      </w:r>
+      <w:r>
+        <w:t>.</w:t>
+      </w:r>
+    </w:p>
+    <w:p>
+      <w:r>
+        <w:t xml:space="preserve">Dane, z których korzystamy znajdują się w </w:t>
+      </w:r>
+      <w:r>
+        <w:rPr>
+          <w:i/>
+        </w:rPr>
+        <w:t>Data\TestImgs\</w:t>
+      </w:r>
+      <w:r>
+        <w:rPr>
+          <w:i/>
+        </w:rPr>
+        <w:t xml:space="preserve"> </w:t>
+      </w:r>
+      <w:r>
+        <w:t xml:space="preserve">i są złożone z </w:t>
+      </w:r>
+      <w:r>
+        <w:t>zdjęcia oraz z oczekiwanego rezultatu.</w:t>
+      </w:r>
+      <w:r>
+        <w:t xml:space="preserve"> Ostateczn</w:t>
+      </w:r>
+      <w:r>
+        <w:t>ej ocenie podlega procent zgodności wyników z oczekiwanym rezultatem.</w:t>
+      </w:r>
+    </w:p>
+    <w:p>
+      <w:r>
+        <w:t>Algorytmy ekstrakcji sudoku działają na domyślnych parametrach, które zostały dobrane w taki sposób, aby wynik średni był jak najlepszy. Jedyn</w:t>
+      </w:r>
+      <w:r>
+        <w:t>ą</w:t>
+      </w:r>
+      <w:r>
+        <w:t xml:space="preserve"> różni</w:t>
+      </w:r>
+      <w:r>
+        <w:t>c</w:t>
+      </w:r>
+      <w:r>
+        <w:t>ą</w:t>
+      </w:r>
+      <w:r>
+        <w:t xml:space="preserve"> po</w:t>
+      </w:r>
+      <w:r>
+        <w:t>między testowaniem poszczególnych modeli są one sam.</w:t>
+      </w:r>
+    </w:p>
+    <w:p>
+      <w:r>
+        <w:t xml:space="preserve"> </w:t>
+      </w:r>
+    </w:p>
+    <w:p>
+      <w:pPr>
+        <w:rPr>
+          <w:b/>
+        </w:rPr>
+      </w:pPr>
+      <w:r>
+        <w:rPr>
+          <w:b/>
+        </w:rPr>
+        <w:t>Wyniki fazy 2:</w:t>
+      </w:r>
+    </w:p>
+    <w:tbl>
+      <w:tblPr>
+        <w:tblStyle w:val="GridTable5Dark-Accent6"/>
+        <w:tblW w:w="0" w:type="auto"/>
+        <w:tblLook w:val="04A0" w:firstRow="1" w:lastRow="0" w:firstColumn="1" w:lastColumn="0" w:noHBand="0" w:noVBand="1"/>
+      </w:tblPr>
+      <w:tblGrid>
+        <w:gridCol w:w="1812"/>
+        <w:gridCol w:w="1812"/>
+        <w:gridCol w:w="1812"/>
+        <w:gridCol w:w="1813"/>
+        <w:gridCol w:w="1813"/>
+      </w:tblGrid>
+      <w:tr>
+        <w:trPr>
+          <w:cnfStyle w:val="100000000000" w:firstRow="1" w:lastRow="0" w:firstColumn="0" w:lastColumn="0" w:oddVBand="0" w:evenVBand="0" w:oddHBand="0" w:evenHBand="0" w:firstRowFirstColumn="0" w:firstRowLastColumn="0" w:lastRowFirstColumn="0" w:lastRowLastColumn="0"/>
+        </w:trPr>
+        <w:tc>
+          <w:tcPr>
+            <w:cnfStyle w:val="001000000000" w:firstRow="0" w:lastRow="0" w:firstColumn="1" w:lastColumn="0" w:oddVBand="0" w:evenVBand="0" w:oddHBand="0" w:evenHBand="0" w:firstRowFirstColumn="0" w:firstRowLastColumn="0" w:lastRowFirstColumn="0" w:lastRowLastColumn="0"/>
+            <w:tcW w:w="1812" w:type="dxa"/>
+            <w:vAlign w:val="center"/>
+          </w:tcPr>
+          <w:p>
+            <w:pPr>
+              <w:jc w:val="center"/>
+              <w:rPr>
+                <w:b w:val="0"/>
+              </w:rPr>
+            </w:pPr>
+          </w:p>
+        </w:tc>
+        <w:tc>
+          <w:tcPr>
+            <w:tcW w:w="1812" w:type="dxa"/>
+            <w:vAlign w:val="center"/>
+          </w:tcPr>
+          <w:p>
+            <w:pPr>
+              <w:jc w:val="center"/>
+              <w:cnfStyle w:val="100000000000" w:firstRow="1" w:lastRow="0" w:firstColumn="0" w:lastColumn="0" w:oddVBand="0" w:evenVBand="0" w:oddHBand="0" w:evenHBand="0" w:firstRowFirstColumn="0" w:firstRowLastColumn="0" w:lastRowFirstColumn="0" w:lastRowLastColumn="0"/>
+              <w:rPr>
+                <w:b w:val="0"/>
+              </w:rPr>
+            </w:pPr>
+            <w:r>
+              <w:rPr>
+                <w:b w:val="0"/>
+              </w:rPr>
+              <w:t>SVM</w:t>
+            </w:r>
+          </w:p>
+        </w:tc>
+        <w:tc>
+          <w:tcPr>
+            <w:tcW w:w="1812" w:type="dxa"/>
+            <w:vAlign w:val="center"/>
+          </w:tcPr>
+          <w:p>
+            <w:pPr>
+              <w:jc w:val="center"/>
+              <w:cnfStyle w:val="100000000000" w:firstRow="1" w:lastRow="0" w:firstColumn="0" w:lastColumn="0" w:oddVBand="0" w:evenVBand="0" w:oddHBand="0" w:evenHBand="0" w:firstRowFirstColumn="0" w:firstRowLastColumn="0" w:lastRowFirstColumn="0" w:lastRowLastColumn="0"/>
+              <w:rPr>
+                <w:b w:val="0"/>
+              </w:rPr>
+            </w:pPr>
+            <w:r>
+              <w:rPr>
+                <w:b w:val="0"/>
+              </w:rPr>
+              <w:t>ANN</w:t>
+            </w:r>
+          </w:p>
+        </w:tc>
+        <w:tc>
+          <w:tcPr>
+            <w:tcW w:w="1813" w:type="dxa"/>
+            <w:vAlign w:val="center"/>
+          </w:tcPr>
+          <w:p>
+            <w:pPr>
+              <w:jc w:val="center"/>
+              <w:cnfStyle w:val="100000000000" w:firstRow="1" w:lastRow="0" w:firstColumn="0" w:lastColumn="0" w:oddVBand="0" w:evenVBand="0" w:oddHBand="0" w:evenHBand="0" w:firstRowFirstColumn="0" w:firstRowLastColumn="0" w:lastRowFirstColumn="0" w:lastRowLastColumn="0"/>
+              <w:rPr>
+                <w:b w:val="0"/>
+              </w:rPr>
+            </w:pPr>
+            <w:r>
+              <w:rPr>
+                <w:b w:val="0"/>
+              </w:rPr>
+              <w:t>Tesseract Simple</w:t>
+            </w:r>
+          </w:p>
+        </w:tc>
+        <w:tc>
+          <w:tcPr>
+            <w:tcW w:w="1813" w:type="dxa"/>
+            <w:vAlign w:val="center"/>
+          </w:tcPr>
+          <w:p>
+            <w:pPr>
+              <w:jc w:val="center"/>
+              <w:cnfStyle w:val="100000000000" w:firstRow="1" w:lastRow="0" w:firstColumn="0" w:lastColumn="0" w:oddVBand="0" w:evenVBand="0" w:oddHBand="0" w:evenHBand="0" w:firstRowFirstColumn="0" w:firstRowLastColumn="0" w:lastRowFirstColumn="0" w:lastRowLastColumn="0"/>
+              <w:rPr>
+                <w:b w:val="0"/>
+              </w:rPr>
+            </w:pPr>
+            <w:r>
+              <w:rPr>
+                <w:b w:val="0"/>
+              </w:rPr>
+              <w:t>Tesseract Strict</w:t>
+            </w:r>
+          </w:p>
+        </w:tc>
+      </w:tr>
+      <w:tr>
+        <w:trPr>
+          <w:cnfStyle w:val="000000100000" w:firstRow="0" w:lastRow="0" w:firstColumn="0" w:lastColumn="0" w:oddVBand="0" w:evenVBand="0" w:oddHBand="1" w:evenHBand="0" w:firstRowFirstColumn="0" w:firstRowLastColumn="0" w:lastRowFirstColumn="0" w:lastRowLastColumn="0"/>
+          <w:trHeight w:val="1360"/>
+        </w:trPr>
+        <w:tc>
+          <w:tcPr>
+            <w:cnfStyle w:val="001000000000" w:firstRow="0" w:lastRow="0" w:firstColumn="1" w:lastColumn="0" w:oddVBand="0" w:evenVBand="0" w:oddHBand="0" w:evenHBand="0" w:firstRowFirstColumn="0" w:firstRowLastColumn="0" w:lastRowFirstColumn="0" w:lastRowLastColumn="0"/>
+            <w:tcW w:w="1812" w:type="dxa"/>
+            <w:vAlign w:val="center"/>
+          </w:tcPr>
+          <w:p>
+            <w:pPr>
+              <w:jc w:val="center"/>
+              <w:rPr>
+                <w:b w:val="0"/>
+              </w:rPr>
+            </w:pPr>
+            <w:r>
+              <w:rPr>
+                <w:b w:val="0"/>
+              </w:rPr>
+              <w:t>Średnia skuteczność (wraz z błędami) [%]</w:t>
+            </w:r>
+          </w:p>
+        </w:tc>
+        <w:tc>
+          <w:tcPr>
+            <w:tcW w:w="1812" w:type="dxa"/>
+            <w:vAlign w:val="center"/>
+          </w:tcPr>
+          <w:p>
+            <w:pPr>
+              <w:jc w:val="center"/>
+              <w:cnfStyle w:val="000000100000" w:firstRow="0" w:lastRow="0" w:firstColumn="0" w:lastColumn="0" w:oddVBand="0" w:evenVBand="0" w:oddHBand="1" w:evenHBand="0" w:firstRowFirstColumn="0" w:firstRowLastColumn="0" w:lastRowFirstColumn="0" w:lastRowLastColumn="0"/>
+            </w:pPr>
+            <w:r>
+              <w:t>98.0</w:t>
+            </w:r>
+          </w:p>
+        </w:tc>
+        <w:tc>
+          <w:tcPr>
+            <w:tcW w:w="1812" w:type="dxa"/>
+            <w:vAlign w:val="center"/>
+          </w:tcPr>
+          <w:p>
+            <w:pPr>
+              <w:jc w:val="center"/>
+              <w:cnfStyle w:val="000000100000" w:firstRow="0" w:lastRow="0" w:firstColumn="0" w:lastColumn="0" w:oddVBand="0" w:evenVBand="0" w:oddHBand="1" w:evenHBand="0" w:firstRowFirstColumn="0" w:firstRowLastColumn="0" w:lastRowFirstColumn="0" w:lastRowLastColumn="0"/>
+            </w:pPr>
+            <w:r>
+              <w:t>95.4</w:t>
+            </w:r>
+          </w:p>
+        </w:tc>
+        <w:tc>
+          <w:tcPr>
+            <w:tcW w:w="1813" w:type="dxa"/>
+            <w:vAlign w:val="center"/>
+          </w:tcPr>
+          <w:p>
+            <w:pPr>
+              <w:jc w:val="center"/>
+              <w:cnfStyle w:val="000000100000" w:firstRow="0" w:lastRow="0" w:firstColumn="0" w:lastColumn="0" w:oddVBand="0" w:evenVBand="0" w:oddHBand="1" w:evenHBand="0" w:firstRowFirstColumn="0" w:firstRowLastColumn="0" w:lastRowFirstColumn="0" w:lastRowLastColumn="0"/>
+            </w:pPr>
+            <w:r>
+              <w:t>96.3</w:t>
+            </w:r>
+          </w:p>
+        </w:tc>
+        <w:tc>
+          <w:tcPr>
+            <w:tcW w:w="1813" w:type="dxa"/>
+            <w:vAlign w:val="center"/>
+          </w:tcPr>
+          <w:p>
+            <w:pPr>
+              <w:jc w:val="center"/>
+              <w:cnfStyle w:val="000000100000" w:firstRow="0" w:lastRow="0" w:firstColumn="0" w:lastColumn="0" w:oddVBand="0" w:evenVBand="0" w:oddHBand="1" w:evenHBand="0" w:firstRowFirstColumn="0" w:firstRowLastColumn="0" w:lastRowFirstColumn="0" w:lastRowLastColumn="0"/>
+            </w:pPr>
+            <w:r>
+              <w:t>74.7</w:t>
+            </w:r>
+          </w:p>
+        </w:tc>
+      </w:tr>
+      <w:tr>
+        <w:trPr>
+          <w:trHeight w:val="983"/>
+        </w:trPr>
+        <w:tc>
+          <w:tcPr>
+            <w:cnfStyle w:val="001000000000" w:firstRow="0" w:lastRow="0" w:firstColumn="1" w:lastColumn="0" w:oddVBand="0" w:evenVBand="0" w:oddHBand="0" w:evenHBand="0" w:firstRowFirstColumn="0" w:firstRowLastColumn="0" w:lastRowFirstColumn="0" w:lastRowLastColumn="0"/>
+            <w:tcW w:w="1812" w:type="dxa"/>
+            <w:vAlign w:val="center"/>
+          </w:tcPr>
+          <w:p>
+            <w:pPr>
+              <w:jc w:val="center"/>
+              <w:rPr>
+                <w:b w:val="0"/>
+              </w:rPr>
+            </w:pPr>
+            <w:r>
+              <w:rPr>
+                <w:b w:val="0"/>
+              </w:rPr>
+              <w:t>Sudoku rozpoznane w 100%</w:t>
+            </w:r>
+            <w:r>
+              <w:rPr>
+                <w:b w:val="0"/>
+              </w:rPr>
+              <w:t xml:space="preserve"> (na 130)</w:t>
+            </w:r>
+          </w:p>
+        </w:tc>
+        <w:tc>
+          <w:tcPr>
+            <w:tcW w:w="1812" w:type="dxa"/>
+            <w:vAlign w:val="center"/>
+          </w:tcPr>
+          <w:p>
+            <w:pPr>
+              <w:jc w:val="center"/>
+              <w:cnfStyle w:val="000000000000" w:firstRow="0" w:lastRow="0" w:firstColumn="0" w:lastColumn="0" w:oddVBand="0" w:evenVBand="0" w:oddHBand="0" w:evenHBand="0" w:firstRowFirstColumn="0" w:firstRowLastColumn="0" w:lastRowFirstColumn="0" w:lastRowLastColumn="0"/>
+            </w:pPr>
+            <w:r>
+              <w:t>101</w:t>
+            </w:r>
+          </w:p>
+        </w:tc>
+        <w:tc>
+          <w:tcPr>
+            <w:tcW w:w="1812" w:type="dxa"/>
+            <w:vAlign w:val="center"/>
+          </w:tcPr>
+          <w:p>
+            <w:pPr>
+              <w:jc w:val="center"/>
+              <w:cnfStyle w:val="000000000000" w:firstRow="0" w:lastRow="0" w:firstColumn="0" w:lastColumn="0" w:oddVBand="0" w:evenVBand="0" w:oddHBand="0" w:evenHBand="0" w:firstRowFirstColumn="0" w:firstRowLastColumn="0" w:lastRowFirstColumn="0" w:lastRowLastColumn="0"/>
+            </w:pPr>
+            <w:r>
+              <w:t>19</w:t>
+            </w:r>
+          </w:p>
+        </w:tc>
+        <w:tc>
+          <w:tcPr>
+            <w:tcW w:w="1813" w:type="dxa"/>
+            <w:vAlign w:val="center"/>
+          </w:tcPr>
+          <w:p>
+            <w:pPr>
+              <w:jc w:val="center"/>
+              <w:cnfStyle w:val="000000000000" w:firstRow="0" w:lastRow="0" w:firstColumn="0" w:lastColumn="0" w:oddVBand="0" w:evenVBand="0" w:oddHBand="0" w:evenHBand="0" w:firstRowFirstColumn="0" w:firstRowLastColumn="0" w:lastRowFirstColumn="0" w:lastRowLastColumn="0"/>
+            </w:pPr>
+            <w:r>
+              <w:t>79</w:t>
+            </w:r>
+          </w:p>
+        </w:tc>
+        <w:tc>
+          <w:tcPr>
+            <w:tcW w:w="1813" w:type="dxa"/>
+            <w:vAlign w:val="center"/>
+          </w:tcPr>
+          <w:p>
+            <w:pPr>
+              <w:jc w:val="center"/>
+              <w:cnfStyle w:val="000000000000" w:firstRow="0" w:lastRow="0" w:firstColumn="0" w:lastColumn="0" w:oddVBand="0" w:evenVBand="0" w:oddHBand="0" w:evenHBand="0" w:firstRowFirstColumn="0" w:firstRowLastColumn="0" w:lastRowFirstColumn="0" w:lastRowLastColumn="0"/>
+            </w:pPr>
+            <w:r>
+              <w:t>76</w:t>
+            </w:r>
+          </w:p>
+        </w:tc>
+      </w:tr>
+      <w:tr>
+        <w:trPr>
+          <w:cnfStyle w:val="000000100000" w:firstRow="0" w:lastRow="0" w:firstColumn="0" w:lastColumn="0" w:oddVBand="0" w:evenVBand="0" w:oddHBand="1" w:evenHBand="0" w:firstRowFirstColumn="0" w:firstRowLastColumn="0" w:lastRowFirstColumn="0" w:lastRowLastColumn="0"/>
+          <w:trHeight w:val="598"/>
+        </w:trPr>
+        <w:tc>
+          <w:tcPr>
+            <w:cnfStyle w:val="001000000000" w:firstRow="0" w:lastRow="0" w:firstColumn="1" w:lastColumn="0" w:oddVBand="0" w:evenVBand="0" w:oddHBand="0" w:evenHBand="0" w:firstRowFirstColumn="0" w:firstRowLastColumn="0" w:lastRowFirstColumn="0" w:lastRowLastColumn="0"/>
+            <w:tcW w:w="1812" w:type="dxa"/>
+            <w:vAlign w:val="center"/>
+          </w:tcPr>
+          <w:p>
+            <w:pPr>
+              <w:jc w:val="center"/>
+              <w:rPr>
+                <w:b w:val="0"/>
+              </w:rPr>
+            </w:pPr>
+            <w:r>
+              <w:rPr>
+                <w:b w:val="0"/>
+              </w:rPr>
+              <w:t>Liczba błędów</w:t>
+            </w:r>
+          </w:p>
+        </w:tc>
+        <w:tc>
+          <w:tcPr>
+            <w:tcW w:w="1812" w:type="dxa"/>
+            <w:vAlign w:val="center"/>
+          </w:tcPr>
+          <w:p>
+            <w:pPr>
+              <w:jc w:val="center"/>
+              <w:cnfStyle w:val="000000100000" w:firstRow="0" w:lastRow="0" w:firstColumn="0" w:lastColumn="0" w:oddVBand="0" w:evenVBand="0" w:oddHBand="1" w:evenHBand="0" w:firstRowFirstColumn="0" w:firstRowLastColumn="0" w:lastRowFirstColumn="0" w:lastRowLastColumn="0"/>
+            </w:pPr>
+            <w:r>
+              <w:t>0</w:t>
+            </w:r>
+          </w:p>
+        </w:tc>
+        <w:tc>
+          <w:tcPr>
+            <w:tcW w:w="1812" w:type="dxa"/>
+            <w:vAlign w:val="center"/>
+          </w:tcPr>
+          <w:p>
+            <w:pPr>
+              <w:jc w:val="center"/>
+              <w:cnfStyle w:val="000000100000" w:firstRow="0" w:lastRow="0" w:firstColumn="0" w:lastColumn="0" w:oddVBand="0" w:evenVBand="0" w:oddHBand="1" w:evenHBand="0" w:firstRowFirstColumn="0" w:firstRowLastColumn="0" w:lastRowFirstColumn="0" w:lastRowLastColumn="0"/>
+            </w:pPr>
+            <w:r>
+              <w:t>0</w:t>
+            </w:r>
+          </w:p>
+        </w:tc>
+        <w:tc>
+          <w:tcPr>
+            <w:tcW w:w="1813" w:type="dxa"/>
+            <w:vAlign w:val="center"/>
+          </w:tcPr>
+          <w:p>
+            <w:pPr>
+              <w:jc w:val="center"/>
+              <w:cnfStyle w:val="000000100000" w:firstRow="0" w:lastRow="0" w:firstColumn="0" w:lastColumn="0" w:oddVBand="0" w:evenVBand="0" w:oddHBand="1" w:evenHBand="0" w:firstRowFirstColumn="0" w:firstRowLastColumn="0" w:lastRowFirstColumn="0" w:lastRowLastColumn="0"/>
+            </w:pPr>
+            <w:r>
+              <w:t>0</w:t>
+            </w:r>
+          </w:p>
+        </w:tc>
+        <w:tc>
+          <w:tcPr>
+            <w:tcW w:w="1813" w:type="dxa"/>
+            <w:vAlign w:val="center"/>
+          </w:tcPr>
+          <w:p>
+            <w:pPr>
+              <w:jc w:val="center"/>
+              <w:cnfStyle w:val="000000100000" w:firstRow="0" w:lastRow="0" w:firstColumn="0" w:lastColumn="0" w:oddVBand="0" w:evenVBand="0" w:oddHBand="1" w:evenHBand="0" w:firstRowFirstColumn="0" w:firstRowLastColumn="0" w:lastRowFirstColumn="0" w:lastRowLastColumn="0"/>
+            </w:pPr>
+            <w:r>
+              <w:t>32</w:t>
+            </w:r>
+          </w:p>
+        </w:tc>
+      </w:tr>
+      <w:tr>
+        <w:trPr>
+          <w:trHeight w:val="1310"/>
+        </w:trPr>
+        <w:tc>
+          <w:tcPr>
+            <w:cnfStyle w:val="001000000000" w:firstRow="0" w:lastRow="0" w:firstColumn="1" w:lastColumn="0" w:oddVBand="0" w:evenVBand="0" w:oddHBand="0" w:evenHBand="0" w:firstRowFirstColumn="0" w:firstRowLastColumn="0" w:lastRowFirstColumn="0" w:lastRowLastColumn="0"/>
+            <w:tcW w:w="1812" w:type="dxa"/>
+            <w:vAlign w:val="center"/>
+          </w:tcPr>
+          <w:p>
+            <w:pPr>
+              <w:jc w:val="center"/>
+              <w:rPr>
+                <w:b w:val="0"/>
+              </w:rPr>
+            </w:pPr>
+            <w:r>
+              <w:rPr>
+                <w:b w:val="0"/>
+              </w:rPr>
+              <w:t xml:space="preserve">Średnia skuteczność </w:t>
+            </w:r>
+          </w:p>
+          <w:p>
+            <w:pPr>
+              <w:jc w:val="center"/>
+              <w:rPr>
+                <w:b w:val="0"/>
+              </w:rPr>
+            </w:pPr>
+            <w:r>
+              <w:rPr>
+                <w:b w:val="0"/>
+              </w:rPr>
+              <w:t xml:space="preserve">(bez błędów) </w:t>
+            </w:r>
+          </w:p>
+          <w:p>
+            <w:pPr>
+              <w:jc w:val="center"/>
+              <w:rPr>
+                <w:b w:val="0"/>
+              </w:rPr>
+            </w:pPr>
+            <w:r>
+              <w:rPr>
+                <w:b w:val="0"/>
+              </w:rPr>
+              <w:t>[%]</w:t>
+            </w:r>
+          </w:p>
+        </w:tc>
+        <w:tc>
+          <w:tcPr>
+            <w:tcW w:w="1812" w:type="dxa"/>
+            <w:vAlign w:val="center"/>
+          </w:tcPr>
+          <w:p>
+            <w:pPr>
+              <w:jc w:val="center"/>
+              <w:cnfStyle w:val="000000000000" w:firstRow="0" w:lastRow="0" w:firstColumn="0" w:lastColumn="0" w:oddVBand="0" w:evenVBand="0" w:oddHBand="0" w:evenHBand="0" w:firstRowFirstColumn="0" w:firstRowLastColumn="0" w:lastRowFirstColumn="0" w:lastRowLastColumn="0"/>
+            </w:pPr>
+            <w:r>
+              <w:t>98.0</w:t>
+            </w:r>
+          </w:p>
+        </w:tc>
+        <w:tc>
+          <w:tcPr>
+            <w:tcW w:w="1812" w:type="dxa"/>
+            <w:vAlign w:val="center"/>
+          </w:tcPr>
+          <w:p>
+            <w:pPr>
+              <w:jc w:val="center"/>
+              <w:cnfStyle w:val="000000000000" w:firstRow="0" w:lastRow="0" w:firstColumn="0" w:lastColumn="0" w:oddVBand="0" w:evenVBand="0" w:oddHBand="0" w:evenHBand="0" w:firstRowFirstColumn="0" w:firstRowLastColumn="0" w:lastRowFirstColumn="0" w:lastRowLastColumn="0"/>
+            </w:pPr>
+            <w:r>
+              <w:t>95.4</w:t>
+            </w:r>
+          </w:p>
+        </w:tc>
+        <w:tc>
+          <w:tcPr>
+            <w:tcW w:w="1813" w:type="dxa"/>
+            <w:vAlign w:val="center"/>
+          </w:tcPr>
+          <w:p>
+            <w:pPr>
+              <w:jc w:val="center"/>
+              <w:cnfStyle w:val="000000000000" w:firstRow="0" w:lastRow="0" w:firstColumn="0" w:lastColumn="0" w:oddVBand="0" w:evenVBand="0" w:oddHBand="0" w:evenHBand="0" w:firstRowFirstColumn="0" w:firstRowLastColumn="0" w:lastRowFirstColumn="0" w:lastRowLastColumn="0"/>
+            </w:pPr>
+            <w:r>
+              <w:t>96.3</w:t>
+            </w:r>
+          </w:p>
+        </w:tc>
+        <w:tc>
+          <w:tcPr>
+            <w:tcW w:w="1813" w:type="dxa"/>
+            <w:vAlign w:val="center"/>
+          </w:tcPr>
+          <w:p>
+            <w:pPr>
+              <w:jc w:val="center"/>
+              <w:cnfStyle w:val="000000000000" w:firstRow="0" w:lastRow="0" w:firstColumn="0" w:lastColumn="0" w:oddVBand="0" w:evenVBand="0" w:oddHBand="0" w:evenHBand="0" w:firstRowFirstColumn="0" w:firstRowLastColumn="0" w:lastRowFirstColumn="0" w:lastRowLastColumn="0"/>
+            </w:pPr>
+            <w:r>
+              <w:t>99.0</w:t>
+            </w:r>
+          </w:p>
+        </w:tc>
+      </w:tr>
+      <w:tr>
+        <w:trPr>
+          <w:cnfStyle w:val="000000100000" w:firstRow="0" w:lastRow="0" w:firstColumn="0" w:lastColumn="0" w:oddVBand="0" w:evenVBand="0" w:oddHBand="1" w:evenHBand="0" w:firstRowFirstColumn="0" w:firstRowLastColumn="0" w:lastRowFirstColumn="0" w:lastRowLastColumn="0"/>
+          <w:trHeight w:val="975"/>
+        </w:trPr>
+        <w:tc>
+          <w:tcPr>
+            <w:cnfStyle w:val="001000000000" w:firstRow="0" w:lastRow="0" w:firstColumn="1" w:lastColumn="0" w:oddVBand="0" w:evenVBand="0" w:oddHBand="0" w:evenHBand="0" w:firstRowFirstColumn="0" w:firstRowLastColumn="0" w:lastRowFirstColumn="0" w:lastRowLastColumn="0"/>
+            <w:tcW w:w="1812" w:type="dxa"/>
+            <w:vAlign w:val="center"/>
+          </w:tcPr>
+          <w:p>
+            <w:pPr>
+              <w:jc w:val="center"/>
+              <w:rPr>
+                <w:b w:val="0"/>
+              </w:rPr>
+            </w:pPr>
+            <w:r>
+              <w:rPr>
+                <w:b w:val="0"/>
+              </w:rPr>
+              <w:t>Średni czas przetwarzania [ms]</w:t>
+            </w:r>
+          </w:p>
+        </w:tc>
+        <w:tc>
+          <w:tcPr>
+            <w:tcW w:w="1812" w:type="dxa"/>
+            <w:vAlign w:val="center"/>
+          </w:tcPr>
+          <w:p>
+            <w:pPr>
+              <w:jc w:val="center"/>
+              <w:cnfStyle w:val="000000100000" w:firstRow="0" w:lastRow="0" w:firstColumn="0" w:lastColumn="0" w:oddVBand="0" w:evenVBand="0" w:oddHBand="1" w:evenHBand="0" w:firstRowFirstColumn="0" w:firstRowLastColumn="0" w:lastRowFirstColumn="0" w:lastRowLastColumn="0"/>
+            </w:pPr>
+            <w:r>
+              <w:t>1003</w:t>
+            </w:r>
+          </w:p>
+        </w:tc>
+        <w:tc>
+          <w:tcPr>
+            <w:tcW w:w="1812" w:type="dxa"/>
+            <w:vAlign w:val="center"/>
+          </w:tcPr>
+          <w:p>
+            <w:pPr>
+              <w:jc w:val="center"/>
+              <w:cnfStyle w:val="000000100000" w:firstRow="0" w:lastRow="0" w:firstColumn="0" w:lastColumn="0" w:oddVBand="0" w:evenVBand="0" w:oddHBand="1" w:evenHBand="0" w:firstRowFirstColumn="0" w:firstRowLastColumn="0" w:lastRowFirstColumn="0" w:lastRowLastColumn="0"/>
+            </w:pPr>
+            <w:r>
+              <w:t>901</w:t>
+            </w:r>
+          </w:p>
+        </w:tc>
+        <w:tc>
+          <w:tcPr>
+            <w:tcW w:w="1813" w:type="dxa"/>
+            <w:vAlign w:val="center"/>
+          </w:tcPr>
+          <w:p>
+            <w:pPr>
+              <w:jc w:val="center"/>
+              <w:cnfStyle w:val="000000100000" w:firstRow="0" w:lastRow="0" w:firstColumn="0" w:lastColumn="0" w:oddVBand="0" w:evenVBand="0" w:oddHBand="1" w:evenHBand="0" w:firstRowFirstColumn="0" w:firstRowLastColumn="0" w:lastRowFirstColumn="0" w:lastRowLastColumn="0"/>
+            </w:pPr>
+            <w:r>
+              <w:t>7320</w:t>
+            </w:r>
+          </w:p>
+        </w:tc>
+        <w:tc>
+          <w:tcPr>
+            <w:tcW w:w="1813" w:type="dxa"/>
+            <w:vAlign w:val="center"/>
+          </w:tcPr>
+          <w:p>
+            <w:pPr>
+              <w:jc w:val="center"/>
+              <w:cnfStyle w:val="000000100000" w:firstRow="0" w:lastRow="0" w:firstColumn="0" w:lastColumn="0" w:oddVBand="0" w:evenVBand="0" w:oddHBand="1" w:evenHBand="0" w:firstRowFirstColumn="0" w:firstRowLastColumn="0" w:lastRowFirstColumn="0" w:lastRowLastColumn="0"/>
+            </w:pPr>
+            <w:r>
+              <w:t>6263</w:t>
+            </w:r>
+          </w:p>
+        </w:tc>
+      </w:tr>
+      <w:tr>
+        <w:trPr>
+          <w:trHeight w:val="988"/>
+        </w:trPr>
+        <w:tc>
+          <w:tcPr>
+            <w:cnfStyle w:val="001000000000" w:firstRow="0" w:lastRow="0" w:firstColumn="1" w:lastColumn="0" w:oddVBand="0" w:evenVBand="0" w:oddHBand="0" w:evenHBand="0" w:firstRowFirstColumn="0" w:firstRowLastColumn="0" w:lastRowFirstColumn="0" w:lastRowLastColumn="0"/>
+            <w:tcW w:w="1812" w:type="dxa"/>
+            <w:vAlign w:val="center"/>
+          </w:tcPr>
+          <w:p>
+            <w:pPr>
+              <w:jc w:val="center"/>
+              <w:rPr>
+                <w:b w:val="0"/>
+              </w:rPr>
+            </w:pPr>
+            <w:r>
+              <w:rPr>
+                <w:b w:val="0"/>
+              </w:rPr>
+              <w:t>Minimalny czas przetwarzania</w:t>
+            </w:r>
+          </w:p>
+          <w:p>
+            <w:pPr>
+              <w:jc w:val="center"/>
+              <w:rPr>
+                <w:b w:val="0"/>
+              </w:rPr>
+            </w:pPr>
+            <w:r>
+              <w:rPr>
+                <w:b w:val="0"/>
+              </w:rPr>
+              <w:t>[ms]</w:t>
+            </w:r>
+          </w:p>
+        </w:tc>
+        <w:tc>
+          <w:tcPr>
+            <w:tcW w:w="1812" w:type="dxa"/>
+            <w:vAlign w:val="center"/>
+          </w:tcPr>
+          <w:p>
+            <w:pPr>
+              <w:jc w:val="center"/>
+              <w:cnfStyle w:val="000000000000" w:firstRow="0" w:lastRow="0" w:firstColumn="0" w:lastColumn="0" w:oddVBand="0" w:evenVBand="0" w:oddHBand="0" w:evenHBand="0" w:firstRowFirstColumn="0" w:firstRowLastColumn="0" w:lastRowFirstColumn="0" w:lastRowLastColumn="0"/>
+            </w:pPr>
+            <w:r>
+              <w:t>448</w:t>
+            </w:r>
+          </w:p>
+        </w:tc>
+        <w:tc>
+          <w:tcPr>
+            <w:tcW w:w="1812" w:type="dxa"/>
+            <w:vAlign w:val="center"/>
+          </w:tcPr>
+          <w:p>
+            <w:pPr>
+              <w:jc w:val="center"/>
+              <w:cnfStyle w:val="000000000000" w:firstRow="0" w:lastRow="0" w:firstColumn="0" w:lastColumn="0" w:oddVBand="0" w:evenVBand="0" w:oddHBand="0" w:evenHBand="0" w:firstRowFirstColumn="0" w:firstRowLastColumn="0" w:lastRowFirstColumn="0" w:lastRowLastColumn="0"/>
+            </w:pPr>
+            <w:r>
+              <w:t>369</w:t>
+            </w:r>
+          </w:p>
+        </w:tc>
+        <w:tc>
+          <w:tcPr>
+            <w:tcW w:w="1813" w:type="dxa"/>
+            <w:vAlign w:val="center"/>
+          </w:tcPr>
+          <w:p>
+            <w:pPr>
+              <w:jc w:val="center"/>
+              <w:cnfStyle w:val="000000000000" w:firstRow="0" w:lastRow="0" w:firstColumn="0" w:lastColumn="0" w:oddVBand="0" w:evenVBand="0" w:oddHBand="0" w:evenHBand="0" w:firstRowFirstColumn="0" w:firstRowLastColumn="0" w:lastRowFirstColumn="0" w:lastRowLastColumn="0"/>
+            </w:pPr>
+            <w:r>
+              <w:t>1304</w:t>
+            </w:r>
+          </w:p>
+        </w:tc>
+        <w:tc>
+          <w:tcPr>
+            <w:tcW w:w="1813" w:type="dxa"/>
+            <w:vAlign w:val="center"/>
+          </w:tcPr>
+          <w:p>
+            <w:pPr>
+              <w:jc w:val="center"/>
+              <w:cnfStyle w:val="000000000000" w:firstRow="0" w:lastRow="0" w:firstColumn="0" w:lastColumn="0" w:oddVBand="0" w:evenVBand="0" w:oddHBand="0" w:evenHBand="0" w:firstRowFirstColumn="0" w:firstRowLastColumn="0" w:lastRowFirstColumn="0" w:lastRowLastColumn="0"/>
+            </w:pPr>
+            <w:r>
+              <w:t>937</w:t>
+            </w:r>
+          </w:p>
+        </w:tc>
+      </w:tr>
+      <w:tr>
+        <w:trPr>
+          <w:cnfStyle w:val="000000100000" w:firstRow="0" w:lastRow="0" w:firstColumn="0" w:lastColumn="0" w:oddVBand="0" w:evenVBand="0" w:oddHBand="1" w:evenHBand="0" w:firstRowFirstColumn="0" w:firstRowLastColumn="0" w:lastRowFirstColumn="0" w:lastRowLastColumn="0"/>
+          <w:trHeight w:val="1118"/>
+        </w:trPr>
+        <w:tc>
+          <w:tcPr>
+            <w:cnfStyle w:val="001000000000" w:firstRow="0" w:lastRow="0" w:firstColumn="1" w:lastColumn="0" w:oddVBand="0" w:evenVBand="0" w:oddHBand="0" w:evenHBand="0" w:firstRowFirstColumn="0" w:firstRowLastColumn="0" w:lastRowFirstColumn="0" w:lastRowLastColumn="0"/>
+            <w:tcW w:w="1812" w:type="dxa"/>
+            <w:vAlign w:val="center"/>
+          </w:tcPr>
+          <w:p>
+            <w:pPr>
+              <w:jc w:val="center"/>
+              <w:rPr>
+                <w:b w:val="0"/>
+              </w:rPr>
+            </w:pPr>
+            <w:r>
+              <w:rPr>
+                <w:b w:val="0"/>
+              </w:rPr>
+              <w:t>Maksymalny czas przetwarzania</w:t>
+            </w:r>
+          </w:p>
+          <w:p>
+            <w:pPr>
+              <w:jc w:val="center"/>
+              <w:rPr>
+                <w:b w:val="0"/>
+              </w:rPr>
+            </w:pPr>
+            <w:r>
+              <w:rPr>
+                <w:b w:val="0"/>
+              </w:rPr>
+              <w:t>[ms]</w:t>
+            </w:r>
+          </w:p>
+        </w:tc>
+        <w:tc>
+          <w:tcPr>
+            <w:tcW w:w="1812" w:type="dxa"/>
+            <w:vAlign w:val="center"/>
+          </w:tcPr>
+          <w:p>
+            <w:pPr>
+              <w:jc w:val="center"/>
+              <w:cnfStyle w:val="000000100000" w:firstRow="0" w:lastRow="0" w:firstColumn="0" w:lastColumn="0" w:oddVBand="0" w:evenVBand="0" w:oddHBand="1" w:evenHBand="0" w:firstRowFirstColumn="0" w:firstRowLastColumn="0" w:lastRowFirstColumn="0" w:lastRowLastColumn="0"/>
+            </w:pPr>
+            <w:r>
+              <w:t>1558</w:t>
+            </w:r>
+          </w:p>
+        </w:tc>
+        <w:tc>
+          <w:tcPr>
+            <w:tcW w:w="1812" w:type="dxa"/>
+            <w:vAlign w:val="center"/>
+          </w:tcPr>
+          <w:p>
+            <w:pPr>
+              <w:jc w:val="center"/>
+              <w:cnfStyle w:val="000000100000" w:firstRow="0" w:lastRow="0" w:firstColumn="0" w:lastColumn="0" w:oddVBand="0" w:evenVBand="0" w:oddHBand="1" w:evenHBand="0" w:firstRowFirstColumn="0" w:firstRowLastColumn="0" w:lastRowFirstColumn="0" w:lastRowLastColumn="0"/>
+            </w:pPr>
+            <w:r>
+              <w:t>1363</w:t>
+            </w:r>
+          </w:p>
+        </w:tc>
+        <w:tc>
+          <w:tcPr>
+            <w:tcW w:w="1813" w:type="dxa"/>
+            <w:vAlign w:val="center"/>
+          </w:tcPr>
+          <w:p>
+            <w:pPr>
+              <w:jc w:val="center"/>
+              <w:cnfStyle w:val="000000100000" w:firstRow="0" w:lastRow="0" w:firstColumn="0" w:lastColumn="0" w:oddVBand="0" w:evenVBand="0" w:oddHBand="1" w:evenHBand="0" w:firstRowFirstColumn="0" w:firstRowLastColumn="0" w:lastRowFirstColumn="0" w:lastRowLastColumn="0"/>
+            </w:pPr>
+            <w:r>
+              <w:t>12694</w:t>
+            </w:r>
+          </w:p>
+        </w:tc>
+        <w:tc>
+          <w:tcPr>
+            <w:tcW w:w="1813" w:type="dxa"/>
+            <w:vAlign w:val="center"/>
+          </w:tcPr>
+          <w:p>
+            <w:pPr>
+              <w:jc w:val="center"/>
+              <w:cnfStyle w:val="000000100000" w:firstRow="0" w:lastRow="0" w:firstColumn="0" w:lastColumn="0" w:oddVBand="0" w:evenVBand="0" w:oddHBand="1" w:evenHBand="0" w:firstRowFirstColumn="0" w:firstRowLastColumn="0" w:lastRowFirstColumn="0" w:lastRowLastColumn="0"/>
+            </w:pPr>
+            <w:r>
+              <w:t>10680</w:t>
+            </w:r>
+          </w:p>
+        </w:tc>
+      </w:tr>
+    </w:tbl>
+    <w:p>
+      <w:pPr>
+        <w:rPr>
+          <w:b/>
+        </w:rPr>
+      </w:pPr>
+      <w:r>
+        <w:rPr>
+          <w:b/>
+        </w:rPr>
+        <w:lastRenderedPageBreak/>
+        <w:t>Najgorsze przypadki:</w:t>
+      </w:r>
+    </w:p>
+    <w:p>
+      <w:r>
+        <w:t>Podczas faz</w:t>
+      </w:r>
+      <w:r>
+        <w:t>y</w:t>
+      </w:r>
+      <w:r>
+        <w:t xml:space="preserve"> 2 sprawdziliśmy również czy rozpoznawanie jakiegoś zdjęcia nie jest na poziomie mniejszym niż 70%. </w:t>
+      </w:r>
+    </w:p>
+    <w:p>
+      <w:r>
+        <w:t xml:space="preserve">Znaleźliśmy dwa takie zdjęcia (nr. 50 oraz 64). </w:t>
+      </w:r>
+    </w:p>
+    <w:p/>
+    <w:p>
+      <w:pPr>
+        <w:rPr>
+          <w:b/>
+        </w:rPr>
+      </w:pPr>
+      <w:r>
+        <w:rPr>
+          <w:b/>
+        </w:rPr>
+        <w:t>Komentarz do zdjęcia nr. 50:</w:t>
+      </w:r>
+    </w:p>
+    <w:p>
+      <w:pPr>
+        <w:jc w:val="center"/>
+      </w:pPr>
+      <w:r>
+        <w:pict>
+          <v:shapetype id="_x0000_t75" coordsize="21600,21600" o:spt="75" o:preferrelative="t" path="m@4@5l@4@11@9@11@9@5xe" filled="f" stroked="f">
+            <v:stroke joinstyle="miter"/>
+            <v:formulas>
+              <v:f eqn="if lineDrawn pixelLineWidth 0"/>
+              <v:f eqn="sum @0 1 0"/>
+              <v:f eqn="sum 0 0 @1"/>
+              <v:f eqn="prod @2 1 2"/>
+              <v:f eqn="prod @3 21600 pixelWidth"/>
+              <v:f eqn="prod @3 21600 pixelHeight"/>
+              <v:f eqn="sum @0 0 1"/>
+              <v:f eqn="prod @6 1 2"/>
+              <v:f eqn="prod @7 21600 pixelWidth"/>
+              <v:f eqn="sum @8 21600 0"/>
+              <v:f eqn="prod @7 21600 pixelHeight"/>
+              <v:f eqn="sum @10 21600 0"/>
+            </v:formulas>
+            <v:path o:extrusionok="f" gradientshapeok="t" o:connecttype="rect"/>
+            <o:lock v:ext="edit" aspectratio="t"/>
+          </v:shapetype>
+          <v:shape id="_x0000_i1037" type="#_x0000_t75" style="width:203.8pt;height:214.25pt">
+            <v:imagedata r:id="rId8" o:title="50"/>
+          </v:shape>
+        </w:pict>
+      </w:r>
+    </w:p>
+    <w:p>
+      <w:r>
+        <w:t>Rozpoznawalnoś</w:t>
+      </w:r>
+      <w:r>
+        <w:t>ć</w:t>
+      </w:r>
+      <w:r>
+        <w:t xml:space="preserve"> tego zdjęcia </w:t>
+      </w:r>
+      <w:r>
+        <w:t>jest na poziomie 28% i wynika to z tego, że posiada ono grub</w:t>
+      </w:r>
+      <w:r>
+        <w:t>ą</w:t>
+      </w:r>
+      <w:r>
+        <w:t xml:space="preserve"> </w:t>
+      </w:r>
+      <w:r>
+        <w:t>„</w:t>
+      </w:r>
+      <w:r>
+        <w:t>obramówkę</w:t>
+      </w:r>
+      <w:r>
+        <w:t>”</w:t>
+      </w:r>
+      <w:r>
+        <w:t xml:space="preserve">. Powoduje to, że algorytm </w:t>
+      </w:r>
+      <w:r>
+        <w:t>ekstrakcji</w:t>
+      </w:r>
+      <w:r>
+        <w:t xml:space="preserve"> traktuje całe zdjęcie jako sudoku. </w:t>
+      </w:r>
+    </w:p>
+    <w:p>
+      <w:r>
+        <w:t xml:space="preserve">Ten przypadek uznaliśmy za nieznaczący, </w:t>
+      </w:r>
+      <w:r>
+        <w:t>ponieważ</w:t>
+      </w:r>
+      <w:r>
+        <w:t xml:space="preserve"> problem ten można rozwiązać przy pomocy aplikacji klienta. Wystarczy przyciąć zdjęcie w taki sposób żeby nie zawierało </w:t>
+      </w:r>
+      <w:r>
+        <w:t>„</w:t>
+      </w:r>
+      <w:r>
+        <w:t>obramówki</w:t>
+      </w:r>
+      <w:r>
+        <w:t>”</w:t>
+      </w:r>
+      <w:r>
+        <w:t>. Po tym zabiegu nasz system nie ma już problemu z poprawnym rozpoznaniem sudoku.</w:t>
+      </w:r>
+    </w:p>
+    <w:p/>
+    <w:p>
+      <w:pPr>
+        <w:rPr>
+          <w:b/>
+        </w:rPr>
+      </w:pPr>
+      <w:r>
+        <w:t>K</w:t>
+      </w:r>
+      <w:r>
+        <w:rPr>
+          <w:b/>
+        </w:rPr>
+        <w:t>omentarz do zdjęcia nr. 64:</w:t>
+      </w:r>
+    </w:p>
+    <w:p>
+      <w:pPr>
+        <w:jc w:val="center"/>
+      </w:pPr>
+      <w:r>
+        <w:rPr>
+          <w:noProof/>
+          <w:lang w:eastAsia="pl-PL"/>
+        </w:rPr>
+        <w:drawing>
+          <wp:inline distT="0" distB="0" distL="0" distR="0">
+            <wp:extent cx="2477547" cy="1858297"/>
+            <wp:effectExtent l="0" t="0" r="0" b="8890"/>
+            <wp:docPr id="1" name="Picture 1" descr="C:\Users\LukMcCall\AppData\Local\Microsoft\Windows\INetCache\Content.Word\64.jpg"/>
+            <wp:cNvGraphicFramePr>
+              <a:graphicFrameLocks xmlns:a="http://schemas.openxmlformats.org/drawingml/2006/main" noChangeAspect="1"/>
+            </wp:cNvGraphicFramePr>
+            <a:graphic xmlns:a="http://schemas.openxmlformats.org/drawingml/2006/main">
+              <a:graphicData uri="http://schemas.openxmlformats.org/drawingml/2006/picture">
+                <pic:pic xmlns:pic="http://schemas.openxmlformats.org/drawingml/2006/picture">
+                  <pic:nvPicPr>
+                    <pic:cNvPr id="0" name="Picture 10" descr="C:\Users\LukMcCall\AppData\Local\Microsoft\Windows\INetCache\Content.Word\64.jpg"/>
+                    <pic:cNvPicPr>
+                      <a:picLocks noChangeAspect="1" noChangeArrowheads="1"/>
+                    </pic:cNvPicPr>
+                  </pic:nvPicPr>
+                  <pic:blipFill>
+                    <a:blip r:embed="rId9" cstate="print">
+                      <a:extLst>
+                        <a:ext uri="{28A0092B-C50C-407E-A947-70E740481C1C}">
+                          <a14:useLocalDpi xmlns:a14="http://schemas.microsoft.com/office/drawing/2010/main" val="0"/>
+                        </a:ext>
+                      </a:extLst>
+                    </a:blip>
+                    <a:srcRect/>
+                    <a:stretch>
+                      <a:fillRect/>
+                    </a:stretch>
+                  </pic:blipFill>
+                  <pic:spPr bwMode="auto">
+                    <a:xfrm>
+                      <a:off x="0" y="0"/>
+                      <a:ext cx="2487966" cy="1866112"/>
+                    </a:xfrm>
+                    <a:prstGeom prst="rect">
+                      <a:avLst/>
+                    </a:prstGeom>
+                    <a:noFill/>
+                    <a:ln>
+                      <a:noFill/>
+                    </a:ln>
+                  </pic:spPr>
+                </pic:pic>
+              </a:graphicData>
+            </a:graphic>
+          </wp:inline>
+        </w:drawing>
+      </w:r>
+    </w:p>
+    <w:p>
+      <w:r>
+        <w:t xml:space="preserve">Na tym zdjęciu nasz program osiąga skuteczność rzędu </w:t>
+      </w:r>
+      <w:r>
+        <w:t>64</w:t>
+      </w:r>
+      <w:r>
+        <w:t xml:space="preserve">.1%. </w:t>
+      </w:r>
+    </w:p>
+    <w:p>
+      <w:r>
+        <w:t xml:space="preserve">W tym przypadku uznajemy, że wynik ten jest nieznaczący z uwagi na niską jakość </w:t>
+      </w:r>
+      <w:r>
+        <w:t>z</w:t>
+      </w:r>
+      <w:r>
+        <w:t>djęcia.</w:t>
+      </w:r>
+    </w:p>
+    <w:p>
+      <w:r>
+        <w:br w:type="page"/>
+      </w:r>
+    </w:p>
+    <w:p/>
+    <w:p>
+      <w:pPr>
+        <w:rPr>
+          <w:b/>
+        </w:rPr>
+      </w:pPr>
+      <w:r>
+        <w:rPr>
+          <w:b/>
+        </w:rPr>
+        <w:t>Podsumowanie</w:t>
+      </w:r>
+      <w:r>
+        <w:rPr>
+          <w:b/>
+        </w:rPr>
+        <w:t>:</w:t>
+      </w:r>
+    </w:p>
+    <w:p>
+      <w:r>
+        <w:t xml:space="preserve">Uważamy, że dane do testowanie, z których skorzystaliśmy w </w:t>
+      </w:r>
+      <w:r>
+        <w:t>wiarygodny</w:t>
+      </w:r>
+      <w:r>
+        <w:t xml:space="preserve"> sposób odzwierciedlają codzienne użycie naszego systemu, ponieważ zawierają zdjęcia o różniej rozdzielczości, zrobione pod różnymi kątami, o różniej jakości, różnie wykadrowane. </w:t>
+      </w:r>
+    </w:p>
+    <w:p>
+      <w:r>
+        <w:t xml:space="preserve">Na podstawie tego testu jesteśmy </w:t>
+      </w:r>
+      <w:r>
+        <w:t>w stanie zagwarantować, że nasz</w:t>
+      </w:r>
+      <w:r>
+        <w:t xml:space="preserve"> </w:t>
+      </w:r>
+      <w:r>
+        <w:t>system działa z</w:t>
+      </w:r>
+      <w:r>
+        <w:t>e</w:t>
+      </w:r>
+      <w:r>
+        <w:t xml:space="preserve"> skutecznością większa niż zakładane 70%.</w:t>
       </w:r>
       <w:bookmarkStart w:id="0" w:name="_GoBack"/>
       <w:bookmarkEnd w:id="0"/>
     </w:p>
-    <w:p/>
     <w:sectPr>
       <w:pgSz w:w="11906" w:h="16838"/>
       <w:pgMar w:top="1417" w:right="1417" w:bottom="1417" w:left="1417" w:header="708" w:footer="708" w:gutter="0"/>
@@ -737,6 +2124,131 @@
       <w:szCs w:val="18"/>
     </w:rPr>
   </w:style>
+  <w:style w:type="table" w:styleId="TableGrid">
+    <w:name w:val="Table Grid"/>
+    <w:basedOn w:val="TableNormal"/>
+    <w:uiPriority w:val="39"/>
+    <w:rsid w:val="0014749E"/>
+    <w:pPr>
+      <w:spacing w:after="0" w:line="240" w:lineRule="auto"/>
+    </w:pPr>
+    <w:tblPr>
+      <w:tblBorders>
+        <w:top w:val="single" w:sz="4" w:space="0" w:color="auto"/>
+        <w:left w:val="single" w:sz="4" w:space="0" w:color="auto"/>
+        <w:bottom w:val="single" w:sz="4" w:space="0" w:color="auto"/>
+        <w:right w:val="single" w:sz="4" w:space="0" w:color="auto"/>
+        <w:insideH w:val="single" w:sz="4" w:space="0" w:color="auto"/>
+        <w:insideV w:val="single" w:sz="4" w:space="0" w:color="auto"/>
+      </w:tblBorders>
+    </w:tblPr>
+  </w:style>
+  <w:style w:type="table" w:styleId="GridTable5Dark-Accent6">
+    <w:name w:val="Grid Table 5 Dark Accent 6"/>
+    <w:basedOn w:val="TableNormal"/>
+    <w:uiPriority w:val="50"/>
+    <w:rsid w:val="00247AF1"/>
+    <w:pPr>
+      <w:spacing w:after="0" w:line="240" w:lineRule="auto"/>
+    </w:pPr>
+    <w:tblPr>
+      <w:tblStyleRowBandSize w:val="1"/>
+      <w:tblStyleColBandSize w:val="1"/>
+      <w:tblBorders>
+        <w:top w:val="single" w:sz="4" w:space="0" w:color="FFFFFF" w:themeColor="background1"/>
+        <w:left w:val="single" w:sz="4" w:space="0" w:color="FFFFFF" w:themeColor="background1"/>
+        <w:bottom w:val="single" w:sz="4" w:space="0" w:color="FFFFFF" w:themeColor="background1"/>
+        <w:right w:val="single" w:sz="4" w:space="0" w:color="FFFFFF" w:themeColor="background1"/>
+        <w:insideH w:val="single" w:sz="4" w:space="0" w:color="FFFFFF" w:themeColor="background1"/>
+        <w:insideV w:val="single" w:sz="4" w:space="0" w:color="FFFFFF" w:themeColor="background1"/>
+      </w:tblBorders>
+    </w:tblPr>
+    <w:tcPr>
+      <w:shd w:val="clear" w:color="auto" w:fill="E2EFD9" w:themeFill="accent6" w:themeFillTint="33"/>
+    </w:tcPr>
+    <w:tblStylePr w:type="firstRow">
+      <w:rPr>
+        <w:b/>
+        <w:bCs/>
+        <w:color w:val="FFFFFF" w:themeColor="background1"/>
+      </w:rPr>
+      <w:tblPr/>
+      <w:tcPr>
+        <w:tcBorders>
+          <w:top w:val="single" w:sz="4" w:space="0" w:color="FFFFFF" w:themeColor="background1"/>
+          <w:left w:val="single" w:sz="4" w:space="0" w:color="FFFFFF" w:themeColor="background1"/>
+          <w:right w:val="single" w:sz="4" w:space="0" w:color="FFFFFF" w:themeColor="background1"/>
+          <w:insideH w:val="nil"/>
+          <w:insideV w:val="nil"/>
+        </w:tcBorders>
+        <w:shd w:val="clear" w:color="auto" w:fill="70AD47" w:themeFill="accent6"/>
+      </w:tcPr>
+    </w:tblStylePr>
+    <w:tblStylePr w:type="lastRow">
+      <w:rPr>
+        <w:b/>
+        <w:bCs/>
+        <w:color w:val="FFFFFF" w:themeColor="background1"/>
+      </w:rPr>
+      <w:tblPr/>
+      <w:tcPr>
+        <w:tcBorders>
+          <w:left w:val="single" w:sz="4" w:space="0" w:color="FFFFFF" w:themeColor="background1"/>
+          <w:bottom w:val="single" w:sz="4" w:space="0" w:color="FFFFFF" w:themeColor="background1"/>
+          <w:right w:val="single" w:sz="4" w:space="0" w:color="FFFFFF" w:themeColor="background1"/>
+          <w:insideH w:val="nil"/>
+          <w:insideV w:val="nil"/>
+        </w:tcBorders>
+        <w:shd w:val="clear" w:color="auto" w:fill="70AD47" w:themeFill="accent6"/>
+      </w:tcPr>
+    </w:tblStylePr>
+    <w:tblStylePr w:type="firstCol">
+      <w:rPr>
+        <w:b/>
+        <w:bCs/>
+        <w:color w:val="FFFFFF" w:themeColor="background1"/>
+      </w:rPr>
+      <w:tblPr/>
+      <w:tcPr>
+        <w:tcBorders>
+          <w:top w:val="single" w:sz="4" w:space="0" w:color="FFFFFF" w:themeColor="background1"/>
+          <w:left w:val="single" w:sz="4" w:space="0" w:color="FFFFFF" w:themeColor="background1"/>
+          <w:bottom w:val="single" w:sz="4" w:space="0" w:color="FFFFFF" w:themeColor="background1"/>
+          <w:insideV w:val="nil"/>
+        </w:tcBorders>
+        <w:shd w:val="clear" w:color="auto" w:fill="70AD47" w:themeFill="accent6"/>
+      </w:tcPr>
+    </w:tblStylePr>
+    <w:tblStylePr w:type="lastCol">
+      <w:rPr>
+        <w:b/>
+        <w:bCs/>
+        <w:color w:val="FFFFFF" w:themeColor="background1"/>
+      </w:rPr>
+      <w:tblPr/>
+      <w:tcPr>
+        <w:tcBorders>
+          <w:top w:val="single" w:sz="4" w:space="0" w:color="FFFFFF" w:themeColor="background1"/>
+          <w:bottom w:val="single" w:sz="4" w:space="0" w:color="FFFFFF" w:themeColor="background1"/>
+          <w:right w:val="single" w:sz="4" w:space="0" w:color="FFFFFF" w:themeColor="background1"/>
+          <w:insideV w:val="nil"/>
+        </w:tcBorders>
+        <w:shd w:val="clear" w:color="auto" w:fill="70AD47" w:themeFill="accent6"/>
+      </w:tcPr>
+    </w:tblStylePr>
+    <w:tblStylePr w:type="band1Vert">
+      <w:tblPr/>
+      <w:tcPr>
+        <w:shd w:val="clear" w:color="auto" w:fill="C5E0B3" w:themeFill="accent6" w:themeFillTint="66"/>
+      </w:tcPr>
+    </w:tblStylePr>
+    <w:tblStylePr w:type="band1Horz">
+      <w:tblPr/>
+      <w:tcPr>
+        <w:shd w:val="clear" w:color="auto" w:fill="C5E0B3" w:themeFill="accent6" w:themeFillTint="66"/>
+      </w:tcPr>
+    </w:tblStylePr>
+  </w:style>
 </w:styles>
 </file>
 

</xml_diff>